<commit_message>
Corrected spelling mistakes, rechecking functional example
</commit_message>
<xml_diff>
--- a/slides/scala_labs.docx
+++ b/slides/scala_labs.docx
@@ -14,11 +14,7 @@
       </w:pPr>
       <w:r>
         <w:rPr/>
-        <w:t xml:space="preserve">Lab 00 </w:t>
-      </w:r>
-      <w:r>
-        <w:rPr/>
-        <w:t>Tool Setup</w:t>
+        <w:t>Lab 00 Tool Setup</w:t>
       </w:r>
     </w:p>
     <w:p>
@@ -47,6 +43,21 @@
     <w:p>
       <w:pPr>
         <w:pStyle w:val="TextBody"/>
+        <w:rPr>
+          <w:rFonts w:ascii="Trebuchet MS;sans-serif" w:hAnsi="Trebuchet MS;sans-serif"/>
+          <w:b w:val="false"/>
+          <w:b w:val="false"/>
+          <w:i w:val="false"/>
+          <w:i w:val="false"/>
+          <w:caps w:val="false"/>
+          <w:smallCaps w:val="false"/>
+          <w:color w:val="555555"/>
+          <w:spacing w:val="0"/>
+          <w:sz w:val="24"/>
+          <w:szCs w:val="24"/>
+        </w:rPr>
+      </w:pPr>
+      <w:r>
         <w:rPr>
           <w:rFonts w:ascii="Trebuchet MS;sans-serif" w:hAnsi="Trebuchet MS;sans-serif"/>
           <w:b w:val="false"/>
@@ -58,6 +69,35 @@
           <w:sz w:val="24"/>
           <w:szCs w:val="24"/>
         </w:rPr>
+        <w:t>Every participant needs to have computer with internet access, on which the following is installed: (In the paranthesis, we have written the version, that the setup is tested with)</w:t>
+      </w:r>
+    </w:p>
+    <w:p>
+      <w:pPr>
+        <w:pStyle w:val="TextBody"/>
+        <w:widowControl/>
+        <w:numPr>
+          <w:ilvl w:val="0"/>
+          <w:numId w:val="2"/>
+        </w:numPr>
+        <w:tabs>
+          <w:tab w:val="left" w:pos="0" w:leader="none"/>
+        </w:tabs>
+        <w:spacing w:before="97" w:after="97"/>
+        <w:ind w:left="97" w:right="0" w:hanging="0"/>
+        <w:rPr>
+          <w:rFonts w:ascii="Trebuchet MS;sans-serif" w:hAnsi="Trebuchet MS;sans-serif"/>
+          <w:b w:val="false"/>
+          <w:b w:val="false"/>
+          <w:i w:val="false"/>
+          <w:i w:val="false"/>
+          <w:caps w:val="false"/>
+          <w:smallCaps w:val="false"/>
+          <w:color w:val="555555"/>
+          <w:spacing w:val="0"/>
+          <w:sz w:val="24"/>
+          <w:szCs w:val="24"/>
+        </w:rPr>
       </w:pPr>
       <w:r>
         <w:rPr>
@@ -71,8 +111,36 @@
           <w:sz w:val="24"/>
           <w:szCs w:val="24"/>
         </w:rPr>
-        <w:t xml:space="preserve">Every participant </w:t>
-      </w:r>
+        <w:t>JDK 8 (1.8.0_74)</w:t>
+      </w:r>
+    </w:p>
+    <w:p>
+      <w:pPr>
+        <w:pStyle w:val="TextBody"/>
+        <w:widowControl/>
+        <w:numPr>
+          <w:ilvl w:val="0"/>
+          <w:numId w:val="2"/>
+        </w:numPr>
+        <w:tabs>
+          <w:tab w:val="left" w:pos="0" w:leader="none"/>
+        </w:tabs>
+        <w:spacing w:before="97" w:after="97"/>
+        <w:ind w:left="97" w:hanging="0"/>
+        <w:rPr>
+          <w:rFonts w:ascii="Trebuchet MS;sans-serif" w:hAnsi="Trebuchet MS;sans-serif"/>
+          <w:b w:val="false"/>
+          <w:b w:val="false"/>
+          <w:i w:val="false"/>
+          <w:i w:val="false"/>
+          <w:caps w:val="false"/>
+          <w:smallCaps w:val="false"/>
+          <w:color w:val="555555"/>
+          <w:spacing w:val="0"/>
+          <w:sz w:val="24"/>
+          <w:szCs w:val="24"/>
+        </w:rPr>
+      </w:pPr>
       <w:r>
         <w:rPr>
           <w:rFonts w:ascii="Trebuchet MS;sans-serif" w:hAnsi="Trebuchet MS;sans-serif"/>
@@ -85,8 +153,36 @@
           <w:sz w:val="24"/>
           <w:szCs w:val="24"/>
         </w:rPr>
-        <w:t xml:space="preserve">needs to have </w:t>
-      </w:r>
+        <w:t>Scala 2.12</w:t>
+      </w:r>
+    </w:p>
+    <w:p>
+      <w:pPr>
+        <w:pStyle w:val="TextBody"/>
+        <w:widowControl/>
+        <w:numPr>
+          <w:ilvl w:val="0"/>
+          <w:numId w:val="2"/>
+        </w:numPr>
+        <w:tabs>
+          <w:tab w:val="left" w:pos="0" w:leader="none"/>
+        </w:tabs>
+        <w:spacing w:before="97" w:after="97"/>
+        <w:ind w:left="97" w:hanging="0"/>
+        <w:rPr>
+          <w:rFonts w:ascii="Trebuchet MS;sans-serif" w:hAnsi="Trebuchet MS;sans-serif"/>
+          <w:b w:val="false"/>
+          <w:b w:val="false"/>
+          <w:i w:val="false"/>
+          <w:i w:val="false"/>
+          <w:caps w:val="false"/>
+          <w:smallCaps w:val="false"/>
+          <w:color w:val="555555"/>
+          <w:spacing w:val="0"/>
+          <w:sz w:val="24"/>
+          <w:szCs w:val="24"/>
+        </w:rPr>
+      </w:pPr>
       <w:r>
         <w:rPr>
           <w:rFonts w:ascii="Trebuchet MS;sans-serif" w:hAnsi="Trebuchet MS;sans-serif"/>
@@ -99,7 +195,7 @@
           <w:sz w:val="24"/>
           <w:szCs w:val="24"/>
         </w:rPr>
-        <w:t xml:space="preserve">computer with internet access, on which the following is installed: </w:t>
+        <w:t xml:space="preserve"> </w:t>
       </w:r>
       <w:r>
         <w:rPr>
@@ -113,7 +209,7 @@
           <w:sz w:val="24"/>
           <w:szCs w:val="24"/>
         </w:rPr>
-        <w:t>(In the paranthesis, we have written the version, that the setup is tested with)</w:t>
+        <w:t>Sbt</w:t>
       </w:r>
     </w:p>
     <w:p>
@@ -124,12 +220,26 @@
           <w:ilvl w:val="0"/>
           <w:numId w:val="2"/>
         </w:numPr>
-        <w:pBdr/>
         <w:tabs>
           <w:tab w:val="left" w:pos="0" w:leader="none"/>
         </w:tabs>
         <w:spacing w:before="97" w:after="97"/>
-        <w:ind w:left="97" w:right="0" w:hanging="0"/>
+        <w:ind w:left="97" w:hanging="0"/>
+        <w:rPr>
+          <w:rFonts w:ascii="Trebuchet MS;sans-serif" w:hAnsi="Trebuchet MS;sans-serif"/>
+          <w:b w:val="false"/>
+          <w:b w:val="false"/>
+          <w:i w:val="false"/>
+          <w:i w:val="false"/>
+          <w:caps w:val="false"/>
+          <w:smallCaps w:val="false"/>
+          <w:color w:val="555555"/>
+          <w:spacing w:val="0"/>
+          <w:sz w:val="24"/>
+          <w:szCs w:val="24"/>
+        </w:rPr>
+      </w:pPr>
+      <w:r>
         <w:rPr>
           <w:rFonts w:ascii="Trebuchet MS;sans-serif" w:hAnsi="Trebuchet MS;sans-serif"/>
           <w:b w:val="false"/>
@@ -141,6 +251,35 @@
           <w:sz w:val="24"/>
           <w:szCs w:val="24"/>
         </w:rPr>
+        <w:t>Gradle </w:t>
+      </w:r>
+    </w:p>
+    <w:p>
+      <w:pPr>
+        <w:pStyle w:val="TextBody"/>
+        <w:widowControl/>
+        <w:numPr>
+          <w:ilvl w:val="0"/>
+          <w:numId w:val="2"/>
+        </w:numPr>
+        <w:tabs>
+          <w:tab w:val="left" w:pos="0" w:leader="none"/>
+        </w:tabs>
+        <w:spacing w:before="97" w:after="97"/>
+        <w:ind w:left="97" w:hanging="0"/>
+        <w:rPr>
+          <w:rFonts w:ascii="Trebuchet MS;sans-serif" w:hAnsi="Trebuchet MS;sans-serif"/>
+          <w:b w:val="false"/>
+          <w:b w:val="false"/>
+          <w:i w:val="false"/>
+          <w:i w:val="false"/>
+          <w:caps w:val="false"/>
+          <w:smallCaps w:val="false"/>
+          <w:color w:val="555555"/>
+          <w:spacing w:val="0"/>
+          <w:sz w:val="24"/>
+          <w:szCs w:val="24"/>
+        </w:rPr>
       </w:pPr>
       <w:r>
         <w:rPr>
@@ -154,7 +293,84 @@
           <w:sz w:val="24"/>
           <w:szCs w:val="24"/>
         </w:rPr>
-        <w:t xml:space="preserve">JDK 8 </w:t>
+        <w:t>Eclipse with the Scala plugin  (</w:t>
+      </w:r>
+      <w:r>
+        <w:rPr>
+          <w:rFonts w:ascii=".AppleSystemUIFont" w:hAnsi=".AppleSystemUIFont"/>
+          <w:b w:val="false"/>
+          <w:i w:val="false"/>
+          <w:caps w:val="false"/>
+          <w:smallCaps w:val="false"/>
+          <w:color w:val="555555"/>
+          <w:spacing w:val="0"/>
+          <w:sz w:val="22"/>
+          <w:szCs w:val="24"/>
+        </w:rPr>
+        <w:t>Oxygen.2 Release (4.7.2))</w:t>
+      </w:r>
+    </w:p>
+    <w:p>
+      <w:pPr>
+        <w:pStyle w:val="TextBody"/>
+        <w:widowControl/>
+        <w:numPr>
+          <w:ilvl w:val="0"/>
+          <w:numId w:val="2"/>
+        </w:numPr>
+        <w:tabs>
+          <w:tab w:val="left" w:pos="0" w:leader="none"/>
+        </w:tabs>
+        <w:spacing w:before="97" w:after="97"/>
+        <w:ind w:left="97" w:hanging="0"/>
+        <w:rPr/>
+      </w:pPr>
+      <w:r>
+        <w:rPr>
+          <w:rFonts w:ascii="Trebuchet MS;sans-serif" w:hAnsi="Trebuchet MS;sans-serif"/>
+          <w:b w:val="false"/>
+          <w:i w:val="false"/>
+          <w:caps w:val="false"/>
+          <w:smallCaps w:val="false"/>
+          <w:color w:val="555555"/>
+          <w:spacing w:val="0"/>
+          <w:sz w:val="24"/>
+          <w:szCs w:val="24"/>
+        </w:rPr>
+        <w:t>Git client</w:t>
+      </w:r>
+    </w:p>
+    <w:p>
+      <w:pPr>
+        <w:pStyle w:val="Normal"/>
+        <w:rPr/>
+      </w:pPr>
+      <w:r>
+        <w:rPr/>
+      </w:r>
+    </w:p>
+    <w:p>
+      <w:pPr>
+        <w:pStyle w:val="Heading2"/>
+        <w:numPr>
+          <w:ilvl w:val="1"/>
+          <w:numId w:val="1"/>
+        </w:numPr>
+        <w:rPr/>
+      </w:pPr>
+      <w:r>
+        <w:rPr/>
+        <w:t>Install Java (JDK)</w:t>
+      </w:r>
+    </w:p>
+    <w:p>
+      <w:pPr>
+        <w:pStyle w:val="Normal"/>
+        <w:rPr/>
+      </w:pPr>
+      <w:r>
+        <w:rPr/>
+        <w:t xml:space="preserve">You need JDK v 8 </w:t>
       </w:r>
       <w:r>
         <w:rPr>
@@ -170,304 +386,6 @@
         </w:rPr>
         <w:t>(1.8.0_74)</w:t>
       </w:r>
-    </w:p>
-    <w:p>
-      <w:pPr>
-        <w:pStyle w:val="TextBody"/>
-        <w:widowControl/>
-        <w:numPr>
-          <w:ilvl w:val="0"/>
-          <w:numId w:val="2"/>
-        </w:numPr>
-        <w:pBdr/>
-        <w:tabs>
-          <w:tab w:val="left" w:pos="0" w:leader="none"/>
-        </w:tabs>
-        <w:spacing w:before="97" w:after="97"/>
-        <w:ind w:left="97" w:hanging="0"/>
-        <w:rPr>
-          <w:rFonts w:ascii="Trebuchet MS;sans-serif" w:hAnsi="Trebuchet MS;sans-serif"/>
-          <w:b w:val="false"/>
-          <w:i w:val="false"/>
-          <w:caps w:val="false"/>
-          <w:smallCaps w:val="false"/>
-          <w:color w:val="555555"/>
-          <w:spacing w:val="0"/>
-          <w:sz w:val="24"/>
-          <w:szCs w:val="24"/>
-        </w:rPr>
-      </w:pPr>
-      <w:r>
-        <w:rPr>
-          <w:rFonts w:ascii="Trebuchet MS;sans-serif" w:hAnsi="Trebuchet MS;sans-serif"/>
-          <w:b w:val="false"/>
-          <w:i w:val="false"/>
-          <w:caps w:val="false"/>
-          <w:smallCaps w:val="false"/>
-          <w:color w:val="555555"/>
-          <w:spacing w:val="0"/>
-          <w:sz w:val="24"/>
-          <w:szCs w:val="24"/>
-        </w:rPr>
-        <w:t>Scala 2.12</w:t>
-      </w:r>
-    </w:p>
-    <w:p>
-      <w:pPr>
-        <w:pStyle w:val="TextBody"/>
-        <w:widowControl/>
-        <w:numPr>
-          <w:ilvl w:val="0"/>
-          <w:numId w:val="2"/>
-        </w:numPr>
-        <w:pBdr/>
-        <w:tabs>
-          <w:tab w:val="left" w:pos="0" w:leader="none"/>
-        </w:tabs>
-        <w:spacing w:before="97" w:after="97"/>
-        <w:ind w:left="97" w:hanging="0"/>
-        <w:rPr>
-          <w:rFonts w:ascii="Trebuchet MS;sans-serif" w:hAnsi="Trebuchet MS;sans-serif"/>
-          <w:b w:val="false"/>
-          <w:i w:val="false"/>
-          <w:caps w:val="false"/>
-          <w:smallCaps w:val="false"/>
-          <w:color w:val="555555"/>
-          <w:spacing w:val="0"/>
-          <w:sz w:val="24"/>
-          <w:szCs w:val="24"/>
-        </w:rPr>
-      </w:pPr>
-      <w:r>
-        <w:rPr>
-          <w:rFonts w:ascii="Trebuchet MS;sans-serif" w:hAnsi="Trebuchet MS;sans-serif"/>
-          <w:b w:val="false"/>
-          <w:i w:val="false"/>
-          <w:caps w:val="false"/>
-          <w:smallCaps w:val="false"/>
-          <w:color w:val="555555"/>
-          <w:spacing w:val="0"/>
-          <w:sz w:val="24"/>
-          <w:szCs w:val="24"/>
-        </w:rPr>
-        <w:t xml:space="preserve"> </w:t>
-      </w:r>
-      <w:r>
-        <w:rPr>
-          <w:rFonts w:ascii="Trebuchet MS;sans-serif" w:hAnsi="Trebuchet MS;sans-serif"/>
-          <w:b w:val="false"/>
-          <w:i w:val="false"/>
-          <w:caps w:val="false"/>
-          <w:smallCaps w:val="false"/>
-          <w:color w:val="555555"/>
-          <w:spacing w:val="0"/>
-          <w:sz w:val="24"/>
-          <w:szCs w:val="24"/>
-        </w:rPr>
-        <w:t>Sbt</w:t>
-      </w:r>
-    </w:p>
-    <w:p>
-      <w:pPr>
-        <w:pStyle w:val="TextBody"/>
-        <w:widowControl/>
-        <w:numPr>
-          <w:ilvl w:val="0"/>
-          <w:numId w:val="2"/>
-        </w:numPr>
-        <w:pBdr/>
-        <w:tabs>
-          <w:tab w:val="left" w:pos="0" w:leader="none"/>
-        </w:tabs>
-        <w:spacing w:before="97" w:after="97"/>
-        <w:ind w:left="97" w:hanging="0"/>
-        <w:rPr>
-          <w:rFonts w:ascii="Trebuchet MS;sans-serif" w:hAnsi="Trebuchet MS;sans-serif"/>
-          <w:b w:val="false"/>
-          <w:i w:val="false"/>
-          <w:caps w:val="false"/>
-          <w:smallCaps w:val="false"/>
-          <w:color w:val="555555"/>
-          <w:spacing w:val="0"/>
-          <w:sz w:val="24"/>
-          <w:szCs w:val="24"/>
-        </w:rPr>
-      </w:pPr>
-      <w:r>
-        <w:rPr>
-          <w:rFonts w:ascii="Trebuchet MS;sans-serif" w:hAnsi="Trebuchet MS;sans-serif"/>
-          <w:b w:val="false"/>
-          <w:i w:val="false"/>
-          <w:caps w:val="false"/>
-          <w:smallCaps w:val="false"/>
-          <w:color w:val="555555"/>
-          <w:spacing w:val="0"/>
-          <w:sz w:val="24"/>
-          <w:szCs w:val="24"/>
-        </w:rPr>
-        <w:t>Gradle </w:t>
-      </w:r>
-    </w:p>
-    <w:p>
-      <w:pPr>
-        <w:pStyle w:val="TextBody"/>
-        <w:widowControl/>
-        <w:numPr>
-          <w:ilvl w:val="0"/>
-          <w:numId w:val="2"/>
-        </w:numPr>
-        <w:pBdr/>
-        <w:tabs>
-          <w:tab w:val="left" w:pos="0" w:leader="none"/>
-        </w:tabs>
-        <w:spacing w:before="97" w:after="97"/>
-        <w:ind w:left="97" w:hanging="0"/>
-        <w:rPr>
-          <w:rFonts w:ascii="Trebuchet MS;sans-serif" w:hAnsi="Trebuchet MS;sans-serif"/>
-          <w:b w:val="false"/>
-          <w:i w:val="false"/>
-          <w:caps w:val="false"/>
-          <w:smallCaps w:val="false"/>
-          <w:color w:val="555555"/>
-          <w:spacing w:val="0"/>
-          <w:sz w:val="24"/>
-          <w:szCs w:val="24"/>
-        </w:rPr>
-      </w:pPr>
-      <w:r>
-        <w:rPr>
-          <w:rFonts w:ascii="Trebuchet MS;sans-serif" w:hAnsi="Trebuchet MS;sans-serif"/>
-          <w:b w:val="false"/>
-          <w:i w:val="false"/>
-          <w:caps w:val="false"/>
-          <w:smallCaps w:val="false"/>
-          <w:color w:val="555555"/>
-          <w:spacing w:val="0"/>
-          <w:sz w:val="24"/>
-          <w:szCs w:val="24"/>
-        </w:rPr>
-        <w:t xml:space="preserve">Eclipse with the Scala plugin  </w:t>
-      </w:r>
-      <w:r>
-        <w:rPr>
-          <w:rFonts w:ascii="Trebuchet MS;sans-serif" w:hAnsi="Trebuchet MS;sans-serif"/>
-          <w:b w:val="false"/>
-          <w:i w:val="false"/>
-          <w:caps w:val="false"/>
-          <w:smallCaps w:val="false"/>
-          <w:color w:val="555555"/>
-          <w:spacing w:val="0"/>
-          <w:sz w:val="24"/>
-          <w:szCs w:val="24"/>
-        </w:rPr>
-        <w:t>(</w:t>
-      </w:r>
-      <w:r>
-        <w:rPr>
-          <w:rFonts w:ascii=".AppleSystemUIFont" w:hAnsi=".AppleSystemUIFont"/>
-          <w:b w:val="false"/>
-          <w:i w:val="false"/>
-          <w:caps w:val="false"/>
-          <w:smallCaps w:val="false"/>
-          <w:color w:val="555555"/>
-          <w:spacing w:val="0"/>
-          <w:sz w:val="22"/>
-          <w:szCs w:val="24"/>
-        </w:rPr>
-        <w:t>Oxygen.2 Release (4.7.2)</w:t>
-      </w:r>
-      <w:r>
-        <w:rPr>
-          <w:rFonts w:ascii=".AppleSystemUIFont" w:hAnsi=".AppleSystemUIFont"/>
-          <w:b w:val="false"/>
-          <w:i w:val="false"/>
-          <w:caps w:val="false"/>
-          <w:smallCaps w:val="false"/>
-          <w:color w:val="555555"/>
-          <w:spacing w:val="0"/>
-          <w:sz w:val="22"/>
-          <w:szCs w:val="24"/>
-        </w:rPr>
-        <w:t>)</w:t>
-      </w:r>
-    </w:p>
-    <w:p>
-      <w:pPr>
-        <w:pStyle w:val="TextBody"/>
-        <w:widowControl/>
-        <w:numPr>
-          <w:ilvl w:val="0"/>
-          <w:numId w:val="2"/>
-        </w:numPr>
-        <w:pBdr/>
-        <w:tabs>
-          <w:tab w:val="left" w:pos="0" w:leader="none"/>
-        </w:tabs>
-        <w:spacing w:before="97" w:after="97"/>
-        <w:ind w:left="97" w:hanging="0"/>
-        <w:rPr/>
-      </w:pPr>
-      <w:r>
-        <w:rPr>
-          <w:rFonts w:ascii="Trebuchet MS;sans-serif" w:hAnsi="Trebuchet MS;sans-serif"/>
-          <w:b w:val="false"/>
-          <w:i w:val="false"/>
-          <w:caps w:val="false"/>
-          <w:smallCaps w:val="false"/>
-          <w:color w:val="555555"/>
-          <w:spacing w:val="0"/>
-          <w:sz w:val="24"/>
-          <w:szCs w:val="24"/>
-        </w:rPr>
-        <w:t>Git client</w:t>
-      </w:r>
-    </w:p>
-    <w:p>
-      <w:pPr>
-        <w:pStyle w:val="Normal"/>
-        <w:rPr/>
-      </w:pPr>
-      <w:r>
-        <w:rPr/>
-      </w:r>
-    </w:p>
-    <w:p>
-      <w:pPr>
-        <w:pStyle w:val="Heading2"/>
-        <w:numPr>
-          <w:ilvl w:val="1"/>
-          <w:numId w:val="1"/>
-        </w:numPr>
-        <w:rPr/>
-      </w:pPr>
-      <w:r>
-        <w:rPr/>
-        <w:t>Install Java (JDK)</w:t>
-      </w:r>
-    </w:p>
-    <w:p>
-      <w:pPr>
-        <w:pStyle w:val="Normal"/>
-        <w:rPr/>
-      </w:pPr>
-      <w:r>
-        <w:rPr/>
-        <w:t xml:space="preserve">You need JDK v 8 </w:t>
-      </w:r>
-      <w:r>
-        <w:rPr>
-          <w:rFonts w:ascii="Trebuchet MS;sans-serif" w:hAnsi="Trebuchet MS;sans-serif"/>
-          <w:b w:val="false"/>
-          <w:i w:val="false"/>
-          <w:caps w:val="false"/>
-          <w:smallCaps w:val="false"/>
-          <w:color w:val="555555"/>
-          <w:spacing w:val="0"/>
-          <w:sz w:val="24"/>
-          <w:szCs w:val="24"/>
-        </w:rPr>
-        <w:t>(1.8.0_74)</w:t>
-      </w:r>
       <w:r>
         <w:rPr/>
         <w:t>.</w:t>
@@ -595,11 +513,7 @@
       </w:pPr>
       <w:r>
         <w:rPr/>
-        <w:t xml:space="preserve">Install </w:t>
-      </w:r>
-      <w:r>
-        <w:rPr/>
-        <w:t>Scala</w:t>
+        <w:t>Install Scala</w:t>
       </w:r>
     </w:p>
     <w:p>
@@ -684,11 +598,7 @@
       </w:pPr>
       <w:r>
         <w:rPr/>
-        <w:t xml:space="preserve">Recommended Environment </w:t>
-      </w:r>
-      <w:r>
-        <w:rPr/>
-        <w:t>Variables</w:t>
+        <w:t>Recommended Environment Variables</w:t>
       </w:r>
     </w:p>
     <w:p>
@@ -799,6 +709,7 @@
           <w:tcPr>
             <w:tcW w:w="1459" w:type="dxa"/>
             <w:tcBorders>
+              <w:top w:val="single" w:sz="2" w:space="0" w:color="E5EAEA"/>
               <w:bottom w:val="single" w:sz="2" w:space="0" w:color="E5EAEA"/>
               <w:insideH w:val="single" w:sz="2" w:space="0" w:color="E5EAEA"/>
             </w:tcBorders>
@@ -821,6 +732,7 @@
           <w:tcPr>
             <w:tcW w:w="1822" w:type="dxa"/>
             <w:tcBorders>
+              <w:top w:val="single" w:sz="2" w:space="0" w:color="E5EAEA"/>
               <w:bottom w:val="single" w:sz="2" w:space="0" w:color="E5EAEA"/>
               <w:insideH w:val="single" w:sz="2" w:space="0" w:color="E5EAEA"/>
             </w:tcBorders>
@@ -845,6 +757,7 @@
           <w:tcPr>
             <w:tcW w:w="3440" w:type="dxa"/>
             <w:tcBorders>
+              <w:top w:val="single" w:sz="2" w:space="0" w:color="E5EAEA"/>
               <w:bottom w:val="single" w:sz="2" w:space="0" w:color="E5EAEA"/>
               <w:insideH w:val="single" w:sz="2" w:space="0" w:color="E5EAEA"/>
             </w:tcBorders>
@@ -872,6 +785,7 @@
           <w:tcPr>
             <w:tcW w:w="1459" w:type="dxa"/>
             <w:tcBorders>
+              <w:top w:val="single" w:sz="2" w:space="0" w:color="E5EAEA"/>
               <w:bottom w:val="single" w:sz="2" w:space="0" w:color="E5EAEA"/>
               <w:insideH w:val="single" w:sz="2" w:space="0" w:color="E5EAEA"/>
             </w:tcBorders>
@@ -894,6 +808,7 @@
           <w:tcPr>
             <w:tcW w:w="1822" w:type="dxa"/>
             <w:tcBorders>
+              <w:top w:val="single" w:sz="2" w:space="0" w:color="E5EAEA"/>
               <w:bottom w:val="single" w:sz="2" w:space="0" w:color="E5EAEA"/>
               <w:insideH w:val="single" w:sz="2" w:space="0" w:color="E5EAEA"/>
             </w:tcBorders>
@@ -918,6 +833,7 @@
           <w:tcPr>
             <w:tcW w:w="3440" w:type="dxa"/>
             <w:tcBorders>
+              <w:top w:val="single" w:sz="2" w:space="0" w:color="E5EAEA"/>
               <w:bottom w:val="single" w:sz="2" w:space="0" w:color="E5EAEA"/>
               <w:insideH w:val="single" w:sz="2" w:space="0" w:color="E5EAEA"/>
             </w:tcBorders>
@@ -945,6 +861,7 @@
           <w:tcPr>
             <w:tcW w:w="1459" w:type="dxa"/>
             <w:tcBorders>
+              <w:top w:val="single" w:sz="2" w:space="0" w:color="E5EAEA"/>
               <w:bottom w:val="single" w:sz="2" w:space="0" w:color="E5EAEA"/>
               <w:insideH w:val="single" w:sz="2" w:space="0" w:color="E5EAEA"/>
             </w:tcBorders>
@@ -967,6 +884,7 @@
           <w:tcPr>
             <w:tcW w:w="1822" w:type="dxa"/>
             <w:tcBorders>
+              <w:top w:val="single" w:sz="2" w:space="0" w:color="E5EAEA"/>
               <w:bottom w:val="single" w:sz="2" w:space="0" w:color="E5EAEA"/>
               <w:insideH w:val="single" w:sz="2" w:space="0" w:color="E5EAEA"/>
             </w:tcBorders>
@@ -991,6 +909,7 @@
           <w:tcPr>
             <w:tcW w:w="3440" w:type="dxa"/>
             <w:tcBorders>
+              <w:top w:val="single" w:sz="2" w:space="0" w:color="E5EAEA"/>
               <w:bottom w:val="single" w:sz="2" w:space="0" w:color="E5EAEA"/>
               <w:insideH w:val="single" w:sz="2" w:space="0" w:color="E5EAEA"/>
             </w:tcBorders>
@@ -1018,6 +937,7 @@
           <w:tcPr>
             <w:tcW w:w="1459" w:type="dxa"/>
             <w:tcBorders>
+              <w:top w:val="single" w:sz="2" w:space="0" w:color="E5EAEA"/>
               <w:bottom w:val="single" w:sz="2" w:space="0" w:color="E5EAEA"/>
               <w:insideH w:val="single" w:sz="2" w:space="0" w:color="E5EAEA"/>
             </w:tcBorders>
@@ -1040,6 +960,7 @@
           <w:tcPr>
             <w:tcW w:w="1822" w:type="dxa"/>
             <w:tcBorders>
+              <w:top w:val="single" w:sz="2" w:space="0" w:color="E5EAEA"/>
               <w:bottom w:val="single" w:sz="2" w:space="0" w:color="E5EAEA"/>
               <w:insideH w:val="single" w:sz="2" w:space="0" w:color="E5EAEA"/>
             </w:tcBorders>
@@ -1064,6 +985,7 @@
           <w:tcPr>
             <w:tcW w:w="3440" w:type="dxa"/>
             <w:tcBorders>
+              <w:top w:val="single" w:sz="2" w:space="0" w:color="E5EAEA"/>
               <w:bottom w:val="single" w:sz="2" w:space="0" w:color="E5EAEA"/>
               <w:insideH w:val="single" w:sz="2" w:space="0" w:color="E5EAEA"/>
             </w:tcBorders>
@@ -1106,11 +1028,7 @@
       </w:pPr>
       <w:r>
         <w:rPr/>
-        <w:t xml:space="preserve">Install </w:t>
-      </w:r>
-      <w:r>
-        <w:rPr/>
-        <w:t>Sbt</w:t>
+        <w:t>Install Sbt</w:t>
       </w:r>
     </w:p>
     <w:p>
@@ -1332,15 +1250,7 @@
       </w:pPr>
       <w:r>
         <w:rPr/>
-        <w:t xml:space="preserve">Install a development environment </w:t>
-      </w:r>
-      <w:r>
-        <w:rPr/>
-        <w:t xml:space="preserve">Eclipse </w:t>
-      </w:r>
-      <w:r>
-        <w:rPr/>
-        <w:t xml:space="preserve">+ Scala plugin </w:t>
+        <w:t xml:space="preserve">Install a development environment Eclipse + Scala plugin </w:t>
       </w:r>
     </w:p>
     <w:p>
@@ -1541,7 +1451,11 @@
       </w:r>
       <w:r>
         <w:rPr/>
-        <w:t>Install Git</w:t>
+        <w:t>I</w:t>
+      </w:r>
+      <w:r>
+        <w:rPr/>
+        <w:t>nstall Git</w:t>
       </w:r>
     </w:p>
     <w:p>
@@ -1637,6 +1551,49 @@
     </w:p>
     <w:p>
       <w:pPr>
+        <w:pStyle w:val="Heading2"/>
+        <w:rPr/>
+      </w:pPr>
+      <w:r>
+        <w:rPr/>
+        <w:t>Download source code for course</w:t>
+      </w:r>
+    </w:p>
+    <w:p>
+      <w:pPr>
+        <w:pStyle w:val="TextBody"/>
+        <w:rPr/>
+      </w:pPr>
+      <w:r>
+        <w:rPr/>
+        <w:t xml:space="preserve">You can download course materials for this course from GitHub: </w:t>
+      </w:r>
+    </w:p>
+    <w:p>
+      <w:pPr>
+        <w:pStyle w:val="TextBody"/>
+        <w:rPr/>
+      </w:pPr>
+      <w:hyperlink r:id="rId8">
+        <w:r>
+          <w:rPr>
+            <w:rStyle w:val="InternetLink"/>
+          </w:rPr>
+          <w:t>https://github.com/LundOgBendsen/LBE2921-Scala</w:t>
+        </w:r>
+      </w:hyperlink>
+    </w:p>
+    <w:p>
+      <w:pPr>
+        <w:pStyle w:val="TextBody"/>
+        <w:rPr/>
+      </w:pPr>
+      <w:r>
+        <w:rPr/>
+      </w:r>
+    </w:p>
+    <w:p>
+      <w:pPr>
         <w:pStyle w:val="Normal"/>
         <w:rPr/>
       </w:pPr>
@@ -1658,49 +1615,17 @@
       </w:pPr>
       <w:r>
         <w:rPr/>
-        <w:t xml:space="preserve">Lab </w:t>
-      </w:r>
-      <w:r>
-        <w:rPr/>
-        <w:t>0</w:t>
-      </w:r>
-      <w:r>
-        <w:rPr/>
-        <w:t>1</w:t>
-      </w:r>
-      <w:r>
-        <w:rPr/>
-        <w:t xml:space="preserve"> Hello World – </w:t>
-      </w:r>
-      <w:r>
-        <w:rPr/>
-        <w:t>Scala on the JVM</w:t>
-      </w:r>
-    </w:p>
-    <w:p>
-      <w:pPr>
-        <w:pStyle w:val="Normal"/>
-        <w:rPr/>
-      </w:pPr>
-      <w:r>
-        <w:rPr/>
-        <w:t xml:space="preserve">We will setup, </w:t>
-      </w:r>
-      <w:r>
-        <w:rPr/>
-        <w:t>compile, build</w:t>
-      </w:r>
-      <w:r>
-        <w:rPr/>
-        <w:t xml:space="preserve"> and test a </w:t>
-      </w:r>
-      <w:r>
-        <w:rPr/>
-        <w:t>simple</w:t>
-      </w:r>
-      <w:r>
-        <w:rPr/>
-        <w:t xml:space="preserve"> project in Eclipse.</w:t>
+        <w:t>Lab 01 Hello World – Scala on the JVM</w:t>
+      </w:r>
+    </w:p>
+    <w:p>
+      <w:pPr>
+        <w:pStyle w:val="Normal"/>
+        <w:rPr/>
+      </w:pPr>
+      <w:r>
+        <w:rPr/>
+        <w:t>We will setup, compile, build and test a simple project in Eclipse.</w:t>
       </w:r>
     </w:p>
     <w:p>
@@ -1729,44 +1654,17 @@
       </w:pPr>
       <w:r>
         <w:rPr/>
-        <w:t>For all lab exercises, u</w:t>
-      </w:r>
-      <w:r>
-        <w:rPr/>
-        <w:t xml:space="preserve">se the prepared project scala_labs. </w:t>
-      </w:r>
-    </w:p>
-    <w:p>
-      <w:pPr>
-        <w:pStyle w:val="Normal"/>
-        <w:rPr/>
-      </w:pPr>
-      <w:r>
-        <w:rPr/>
-        <w:t xml:space="preserve">You </w:t>
-      </w:r>
-      <w:r>
-        <w:rPr/>
-        <w:t>can see the solutions in the project scala_solutions.</w:t>
-      </w:r>
-    </w:p>
-    <w:p>
-      <w:pPr>
-        <w:pStyle w:val="Normal"/>
-        <w:rPr/>
-      </w:pPr>
-      <w:r>
-        <w:rPr/>
-        <w:t xml:space="preserve">You will be working in the package </w:t>
-      </w:r>
-      <w:r>
-        <w:rPr>
-          <w:rFonts w:ascii="Monaco" w:hAnsi="Monaco"/>
-          <w:color w:val="000000"/>
-          <w:sz w:val="22"/>
-          <w:highlight w:val="blue"/>
-        </w:rPr>
-        <w:t>dk.lundogbendsen.scala.labs.helloworld_01</w:t>
+        <w:t xml:space="preserve">For all lab exercises, use the prepared project scala_labs. </w:t>
+      </w:r>
+    </w:p>
+    <w:p>
+      <w:pPr>
+        <w:pStyle w:val="Normal"/>
+        <w:rPr/>
+      </w:pPr>
+      <w:r>
+        <w:rPr/>
+        <w:t>You can see the solutions in the project scala_solutions.</w:t>
       </w:r>
     </w:p>
     <w:p>
@@ -1795,6 +1693,42 @@
     </w:p>
     <w:p>
       <w:pPr>
+        <w:pStyle w:val="TextBody"/>
+        <w:numPr>
+          <w:ilvl w:val="0"/>
+          <w:numId w:val="1"/>
+        </w:numPr>
+        <w:rPr/>
+      </w:pPr>
+      <w:r>
+        <w:rPr/>
+        <w:t xml:space="preserve">You will be working in the package </w:t>
+      </w:r>
+      <w:r>
+        <w:rPr>
+          <w:rFonts w:ascii="Monaco" w:hAnsi="Monaco"/>
+          <w:color w:val="FFFFFF"/>
+          <w:sz w:val="22"/>
+          <w:highlight w:val="blue"/>
+        </w:rPr>
+        <w:t>dk.lundogbendsen.scala.labs.helloworld_01</w:t>
+      </w:r>
+    </w:p>
+    <w:p>
+      <w:pPr>
+        <w:pStyle w:val="Normal"/>
+        <w:numPr>
+          <w:ilvl w:val="2"/>
+          <w:numId w:val="1"/>
+        </w:numPr>
+        <w:rPr/>
+      </w:pPr>
+      <w:r>
+        <w:rPr/>
+      </w:r>
+    </w:p>
+    <w:p>
+      <w:pPr>
         <w:pStyle w:val="Normal"/>
         <w:rPr/>
       </w:pPr>
@@ -1813,6 +1747,20 @@
       </w:pPr>
       <w:r>
         <w:rPr/>
+        <w:t>Open Eclipse, and navigate to the package above.</w:t>
+      </w:r>
+    </w:p>
+    <w:p>
+      <w:pPr>
+        <w:pStyle w:val="Normal"/>
+        <w:numPr>
+          <w:ilvl w:val="0"/>
+          <w:numId w:val="3"/>
+        </w:numPr>
+        <w:rPr/>
+      </w:pPr>
+      <w:r>
+        <w:rPr/>
         <w:t>In the file HelloWorld.scala, write a simple hello world, that takes your name from the command line, and prints a greeting. Run.</w:t>
       </w:r>
     </w:p>
@@ -1833,12 +1781,22 @@
       </w:pPr>
       <w:r>
         <w:rPr/>
+        <w:t xml:space="preserve">2. </w:t>
+      </w:r>
+      <w:r>
+        <w:rPr/>
+        <w:t>Now it is time to test interoperability from Java, use of method from ZoneDateTime in the java.time library, to get the current time in your current location.</w:t>
+      </w:r>
+    </w:p>
+    <w:p>
+      <w:pPr>
+        <w:pStyle w:val="Normal"/>
+        <w:rPr/>
+      </w:pPr>
+      <w:r>
+        <w:rPr/>
         <w:t xml:space="preserve">  </w:t>
       </w:r>
-      <w:r>
-        <w:rPr/>
-        <w:t xml:space="preserve">2. Use the Jodatime class from Java, </w:t>
-      </w:r>
     </w:p>
     <w:p>
       <w:pPr>
@@ -1849,6 +1807,10 @@
         <w:rPr/>
         <w:t xml:space="preserve">  </w:t>
       </w:r>
+      <w:r>
+        <w:rPr/>
+        <w:t>3. Compile from command line</w:t>
+      </w:r>
     </w:p>
     <w:p>
       <w:pPr>
@@ -1859,10 +1821,6 @@
         <w:rPr/>
         <w:t xml:space="preserve">  </w:t>
       </w:r>
-      <w:r>
-        <w:rPr/>
-        <w:t>3. Compile from command line</w:t>
-      </w:r>
     </w:p>
     <w:p>
       <w:pPr>
@@ -1873,6 +1831,10 @@
         <w:rPr/>
         <w:t xml:space="preserve">  </w:t>
       </w:r>
+      <w:r>
+        <w:rPr/>
+        <w:t>4. Run using Scala</w:t>
+      </w:r>
     </w:p>
     <w:p>
       <w:pPr>
@@ -1883,10 +1845,6 @@
         <w:rPr/>
         <w:t xml:space="preserve">  </w:t>
       </w:r>
-      <w:r>
-        <w:rPr/>
-        <w:t>4. Run using Scala</w:t>
-      </w:r>
     </w:p>
     <w:p>
       <w:pPr>
@@ -1897,6 +1855,10 @@
         <w:rPr/>
         <w:t xml:space="preserve">  </w:t>
       </w:r>
+      <w:r>
+        <w:rPr/>
+        <w:t xml:space="preserve">5. Run using Java </w:t>
+      </w:r>
     </w:p>
     <w:p>
       <w:pPr>
@@ -1907,10 +1869,6 @@
         <w:rPr/>
         <w:t xml:space="preserve">  </w:t>
       </w:r>
-      <w:r>
-        <w:rPr/>
-        <w:t xml:space="preserve">5. Run using Java </w:t>
-      </w:r>
     </w:p>
     <w:p>
       <w:pPr>
@@ -1921,6 +1879,10 @@
         <w:rPr/>
         <w:t xml:space="preserve">  </w:t>
       </w:r>
+      <w:r>
+        <w:rPr/>
+        <w:t>6. Inspect generated classes</w:t>
+      </w:r>
     </w:p>
     <w:p>
       <w:pPr>
@@ -1931,10 +1893,6 @@
         <w:rPr/>
         <w:t xml:space="preserve">  </w:t>
       </w:r>
-      <w:r>
-        <w:rPr/>
-        <w:t>6. Inspect generated classes</w:t>
-      </w:r>
     </w:p>
     <w:p>
       <w:pPr>
@@ -1945,6 +1903,10 @@
         <w:rPr/>
         <w:t xml:space="preserve">  </w:t>
       </w:r>
+      <w:r>
+        <w:rPr/>
+        <w:t>7. Add a unit test</w:t>
+      </w:r>
     </w:p>
     <w:p>
       <w:pPr>
@@ -1955,10 +1917,6 @@
         <w:rPr/>
         <w:t xml:space="preserve">  </w:t>
       </w:r>
-      <w:r>
-        <w:rPr/>
-        <w:t>7. Add a unit test</w:t>
-      </w:r>
     </w:p>
     <w:p>
       <w:pPr>
@@ -1969,6 +1927,10 @@
         <w:rPr/>
         <w:t xml:space="preserve">  </w:t>
       </w:r>
+      <w:r>
+        <w:rPr/>
+        <w:t>8. Build project using the sb build script</w:t>
+      </w:r>
     </w:p>
     <w:p>
       <w:pPr>
@@ -1979,18 +1941,6 @@
         <w:rPr/>
         <w:t xml:space="preserve">  </w:t>
       </w:r>
-      <w:r>
-        <w:rPr/>
-        <w:t xml:space="preserve">8. Build project using </w:t>
-      </w:r>
-      <w:r>
-        <w:rPr/>
-        <w:t xml:space="preserve">the </w:t>
-      </w:r>
-      <w:r>
-        <w:rPr/>
-        <w:t>sb build script</w:t>
-      </w:r>
     </w:p>
     <w:p>
       <w:pPr>
@@ -2001,27 +1951,9 @@
         <w:rPr/>
         <w:t xml:space="preserve">  </w:t>
       </w:r>
-    </w:p>
-    <w:p>
-      <w:pPr>
-        <w:pStyle w:val="Normal"/>
-        <w:rPr/>
-      </w:pPr>
-      <w:r>
-        <w:rPr/>
-        <w:t xml:space="preserve">  </w:t>
-      </w:r>
-      <w:r>
-        <w:rPr/>
-        <w:t xml:space="preserve">9. Build project using </w:t>
-      </w:r>
-      <w:r>
-        <w:rPr/>
-        <w:t xml:space="preserve">the </w:t>
-      </w:r>
-      <w:r>
-        <w:rPr/>
-        <w:t>gradle build script</w:t>
+      <w:r>
+        <w:rPr/>
+        <w:t>9. Build project using the gradle build script</w:t>
       </w:r>
     </w:p>
     <w:p>
@@ -2044,49 +1976,17 @@
       </w:pPr>
       <w:r>
         <w:rPr/>
-        <w:t xml:space="preserve">Lab </w:t>
-      </w:r>
-      <w:r>
-        <w:rPr/>
-        <w:t>0</w:t>
-      </w:r>
-      <w:r>
-        <w:rPr/>
-        <w:t>2</w:t>
-      </w:r>
-      <w:r>
-        <w:rPr/>
-        <w:t xml:space="preserve"> </w:t>
-      </w:r>
-      <w:r>
-        <w:rPr/>
-        <w:t xml:space="preserve">Language </w:t>
-      </w:r>
-      <w:r>
-        <w:rPr/>
-        <w:t>Basics</w:t>
-      </w:r>
-    </w:p>
-    <w:p>
-      <w:pPr>
-        <w:pStyle w:val="Normal"/>
-        <w:rPr/>
-      </w:pPr>
-      <w:r>
-        <w:rPr/>
-        <w:t xml:space="preserve">We will be working with </w:t>
-      </w:r>
-      <w:r>
-        <w:rPr/>
-        <w:t xml:space="preserve">the REPL, and also we will be working with </w:t>
-      </w:r>
-      <w:r>
-        <w:rPr/>
-        <w:t xml:space="preserve">a worksheet </w:t>
-      </w:r>
-      <w:r>
-        <w:rPr/>
-        <w:t>in Eclipse.</w:t>
+        <w:t>Lab 02 Language Basics</w:t>
+      </w:r>
+    </w:p>
+    <w:p>
+      <w:pPr>
+        <w:pStyle w:val="Normal"/>
+        <w:rPr/>
+      </w:pPr>
+      <w:r>
+        <w:rPr/>
+        <w:t>We will be working with the REPL, and also we will be working with a worksheet in Eclipse.</w:t>
       </w:r>
     </w:p>
     <w:p>
@@ -2129,49 +2029,17 @@
       </w:pPr>
       <w:r>
         <w:rPr/>
-        <w:t>03 F</w:t>
-      </w:r>
-      <w:r>
-        <w:rPr/>
-        <w:t>irst steps with f</w:t>
-      </w:r>
-      <w:r>
-        <w:rPr/>
-        <w:t xml:space="preserve">unctional programming </w:t>
-      </w:r>
-    </w:p>
-    <w:p>
-      <w:pPr>
-        <w:pStyle w:val="Normal"/>
-        <w:rPr/>
-      </w:pPr>
-      <w:r>
-        <w:rPr/>
-        <w:t>We will look at basic concepts in functional programming, and try to convince your mind, to move</w:t>
-      </w:r>
-      <w:r>
-        <w:rPr/>
-        <w:t xml:space="preserve"> </w:t>
-      </w:r>
-      <w:r>
-        <w:rPr/>
-        <w:t>f</w:t>
-      </w:r>
-      <w:r>
-        <w:rPr/>
-        <w:t xml:space="preserve">rom </w:t>
-      </w:r>
-      <w:r>
-        <w:rPr/>
-        <w:t>an</w:t>
-      </w:r>
-      <w:r>
-        <w:rPr/>
-        <w:t xml:space="preserve"> imperative to functional </w:t>
-      </w:r>
-      <w:r>
-        <w:rPr/>
-        <w:t>style.</w:t>
+        <w:t xml:space="preserve">03 First steps with functional programming </w:t>
+      </w:r>
+    </w:p>
+    <w:p>
+      <w:pPr>
+        <w:pStyle w:val="Normal"/>
+        <w:rPr/>
+      </w:pPr>
+      <w:r>
+        <w:rPr/>
+        <w:t>We will look at basic concepts in functional programming, and try to convince your mind, to move from an imperative to functional style.</w:t>
       </w:r>
     </w:p>
     <w:p>
@@ -2224,11 +2092,7 @@
       </w:pPr>
       <w:r>
         <w:rPr/>
-        <w:t xml:space="preserve">We will explore higher order functions, multiparameter lists and currying in this lab. </w:t>
-      </w:r>
-      <w:r>
-        <w:rPr/>
-        <w:t>Learn to write exressive and concise code.</w:t>
+        <w:t>We will explore higher order functions, multiparameter lists and currying in this lab. Learn to write exressive and concise code.</w:t>
       </w:r>
     </w:p>
     <w:p>
@@ -2248,7 +2112,7 @@
         <w:pStyle w:val="Normal"/>
         <w:rPr/>
       </w:pPr>
-      <w:bookmarkStart w:id="1" w:name="__DdeLink__262_1078769577"/>
+      <w:bookmarkStart w:id="1" w:name="__DdeLink__262_107876957735"/>
       <w:bookmarkEnd w:id="1"/>
       <w:r>
         <w:rPr/>
@@ -2319,11 +2183,7 @@
       </w:pPr>
       <w:r>
         <w:rPr/>
-        <w:t xml:space="preserve">06 </w:t>
-      </w:r>
-      <w:r>
-        <w:rPr/>
-        <w:t>Class Hierarchies</w:t>
+        <w:t>06 Class Hierarchies</w:t>
       </w:r>
     </w:p>
     <w:p>
@@ -2376,11 +2236,7 @@
       </w:pPr>
       <w:r>
         <w:rPr/>
-        <w:t xml:space="preserve">07 </w:t>
-      </w:r>
-      <w:r>
-        <w:rPr/>
-        <w:t>Polymorphism</w:t>
+        <w:t>07 Polymorphism</w:t>
       </w:r>
     </w:p>
     <w:p>
@@ -2433,11 +2289,7 @@
       </w:pPr>
       <w:r>
         <w:rPr/>
-        <w:t xml:space="preserve">08 </w:t>
-      </w:r>
-      <w:r>
-        <w:rPr/>
-        <w:t>Types and pattern matching</w:t>
+        <w:t>08 Types and pattern matching</w:t>
       </w:r>
     </w:p>
     <w:p>
@@ -2470,11 +2322,7 @@
       </w:pPr>
       <w:r>
         <w:rPr/>
-        <w:t xml:space="preserve">09 </w:t>
-      </w:r>
-      <w:r>
-        <w:rPr/>
-        <w:t>Scala Collections</w:t>
+        <w:t>09 Scala Collections</w:t>
       </w:r>
     </w:p>
     <w:p>
@@ -2518,15 +2366,7 @@
       </w:pPr>
       <w:r>
         <w:rPr/>
-        <w:t>10</w:t>
-      </w:r>
-      <w:r>
-        <w:rPr/>
-        <w:t xml:space="preserve"> </w:t>
-      </w:r>
-      <w:r>
-        <w:rPr/>
-        <w:t>Functional patterns</w:t>
+        <w:t>10 Functional patterns</w:t>
       </w:r>
     </w:p>
     <w:p>
@@ -2579,11 +2419,7 @@
       </w:pPr>
       <w:r>
         <w:rPr/>
-        <w:t>11</w:t>
-      </w:r>
-      <w:r>
-        <w:rPr/>
-        <w:t xml:space="preserve"> Building and testing</w:t>
+        <w:t>11 Building and testing</w:t>
       </w:r>
     </w:p>
     <w:p>
@@ -2674,6 +2510,370 @@
       <w:lvlText w:val=""/>
       <w:lvlJc w:val="left"/>
       <w:pPr>
+        <w:ind w:left="432" w:hanging="432"/>
+      </w:pPr>
+    </w:lvl>
+    <w:lvl w:ilvl="1">
+      <w:start w:val="1"/>
+      <w:numFmt w:val="none"/>
+      <w:suff w:val="nothing"/>
+      <w:lvlText w:val=""/>
+      <w:lvlJc w:val="left"/>
+      <w:pPr>
+        <w:ind w:left="576" w:hanging="576"/>
+      </w:pPr>
+    </w:lvl>
+    <w:lvl w:ilvl="2">
+      <w:start w:val="1"/>
+      <w:numFmt w:val="none"/>
+      <w:suff w:val="nothing"/>
+      <w:lvlText w:val=""/>
+      <w:lvlJc w:val="left"/>
+      <w:pPr>
+        <w:ind w:left="720" w:hanging="720"/>
+      </w:pPr>
+    </w:lvl>
+    <w:lvl w:ilvl="3">
+      <w:start w:val="1"/>
+      <w:numFmt w:val="none"/>
+      <w:suff w:val="nothing"/>
+      <w:lvlText w:val=""/>
+      <w:lvlJc w:val="left"/>
+      <w:pPr>
+        <w:ind w:left="864" w:hanging="864"/>
+      </w:pPr>
+    </w:lvl>
+    <w:lvl w:ilvl="4">
+      <w:start w:val="1"/>
+      <w:numFmt w:val="none"/>
+      <w:suff w:val="nothing"/>
+      <w:lvlText w:val=""/>
+      <w:lvlJc w:val="left"/>
+      <w:pPr>
+        <w:ind w:left="1008" w:hanging="1008"/>
+      </w:pPr>
+    </w:lvl>
+    <w:lvl w:ilvl="5">
+      <w:start w:val="1"/>
+      <w:numFmt w:val="none"/>
+      <w:suff w:val="nothing"/>
+      <w:lvlText w:val=""/>
+      <w:lvlJc w:val="left"/>
+      <w:pPr>
+        <w:ind w:left="1152" w:hanging="1152"/>
+      </w:pPr>
+    </w:lvl>
+    <w:lvl w:ilvl="6">
+      <w:start w:val="1"/>
+      <w:numFmt w:val="none"/>
+      <w:suff w:val="nothing"/>
+      <w:lvlText w:val=""/>
+      <w:lvlJc w:val="left"/>
+      <w:pPr>
+        <w:ind w:left="1296" w:hanging="1296"/>
+      </w:pPr>
+    </w:lvl>
+    <w:lvl w:ilvl="7">
+      <w:start w:val="1"/>
+      <w:numFmt w:val="none"/>
+      <w:suff w:val="nothing"/>
+      <w:lvlText w:val=""/>
+      <w:lvlJc w:val="left"/>
+      <w:pPr>
+        <w:ind w:left="1440" w:hanging="1440"/>
+      </w:pPr>
+    </w:lvl>
+    <w:lvl w:ilvl="8">
+      <w:start w:val="1"/>
+      <w:numFmt w:val="none"/>
+      <w:suff w:val="nothing"/>
+      <w:lvlText w:val=""/>
+      <w:lvlJc w:val="left"/>
+      <w:pPr>
+        <w:ind w:left="1584" w:hanging="1584"/>
+      </w:pPr>
+    </w:lvl>
+  </w:abstractNum>
+  <w:abstractNum w:abstractNumId="2">
+    <w:lvl w:ilvl="0">
+      <w:start w:val="1"/>
+      <w:numFmt w:val="bullet"/>
+      <w:suff w:val="nothing"/>
+      <w:lvlText w:val=""/>
+      <w:lvlJc w:val="left"/>
+      <w:pPr>
+        <w:ind w:left="97" w:hanging="0"/>
+      </w:pPr>
+      <w:rPr>
+        <w:rFonts w:ascii="Symbol" w:hAnsi="Symbol" w:cs="Symbol" w:hint="default"/>
+        <w:sz w:val="24"/>
+        <w:b w:val="false"/>
+        <w:rFonts w:cs="OpenSymbol"/>
+      </w:rPr>
+    </w:lvl>
+    <w:lvl w:ilvl="1">
+      <w:start w:val="1"/>
+      <w:numFmt w:val="bullet"/>
+      <w:lvlText w:val=""/>
+      <w:lvlJc w:val="left"/>
+      <w:pPr>
+        <w:tabs>
+          <w:tab w:val="num" w:pos="1414"/>
+        </w:tabs>
+        <w:ind w:left="1414" w:hanging="283"/>
+      </w:pPr>
+      <w:rPr>
+        <w:rFonts w:ascii="Symbol" w:hAnsi="Symbol" w:cs="Symbol" w:hint="default"/>
+        <w:sz w:val="24"/>
+        <w:b w:val="false"/>
+        <w:rFonts w:cs="OpenSymbol"/>
+      </w:rPr>
+    </w:lvl>
+    <w:lvl w:ilvl="2">
+      <w:start w:val="1"/>
+      <w:numFmt w:val="bullet"/>
+      <w:lvlText w:val=""/>
+      <w:lvlJc w:val="left"/>
+      <w:pPr>
+        <w:tabs>
+          <w:tab w:val="num" w:pos="2121"/>
+        </w:tabs>
+        <w:ind w:left="2121" w:hanging="283"/>
+      </w:pPr>
+      <w:rPr>
+        <w:rFonts w:ascii="Symbol" w:hAnsi="Symbol" w:cs="Symbol" w:hint="default"/>
+        <w:sz w:val="24"/>
+        <w:b w:val="false"/>
+        <w:rFonts w:cs="OpenSymbol"/>
+      </w:rPr>
+    </w:lvl>
+    <w:lvl w:ilvl="3">
+      <w:start w:val="1"/>
+      <w:numFmt w:val="bullet"/>
+      <w:lvlText w:val=""/>
+      <w:lvlJc w:val="left"/>
+      <w:pPr>
+        <w:tabs>
+          <w:tab w:val="num" w:pos="2828"/>
+        </w:tabs>
+        <w:ind w:left="2828" w:hanging="283"/>
+      </w:pPr>
+      <w:rPr>
+        <w:rFonts w:ascii="Symbol" w:hAnsi="Symbol" w:cs="Symbol" w:hint="default"/>
+        <w:sz w:val="24"/>
+        <w:b w:val="false"/>
+        <w:rFonts w:cs="OpenSymbol"/>
+      </w:rPr>
+    </w:lvl>
+    <w:lvl w:ilvl="4">
+      <w:start w:val="1"/>
+      <w:numFmt w:val="bullet"/>
+      <w:lvlText w:val=""/>
+      <w:lvlJc w:val="left"/>
+      <w:pPr>
+        <w:tabs>
+          <w:tab w:val="num" w:pos="3535"/>
+        </w:tabs>
+        <w:ind w:left="3535" w:hanging="283"/>
+      </w:pPr>
+      <w:rPr>
+        <w:rFonts w:ascii="Symbol" w:hAnsi="Symbol" w:cs="Symbol" w:hint="default"/>
+        <w:sz w:val="24"/>
+        <w:b w:val="false"/>
+        <w:rFonts w:cs="OpenSymbol"/>
+      </w:rPr>
+    </w:lvl>
+    <w:lvl w:ilvl="5">
+      <w:start w:val="1"/>
+      <w:numFmt w:val="bullet"/>
+      <w:lvlText w:val=""/>
+      <w:lvlJc w:val="left"/>
+      <w:pPr>
+        <w:tabs>
+          <w:tab w:val="num" w:pos="4242"/>
+        </w:tabs>
+        <w:ind w:left="4242" w:hanging="283"/>
+      </w:pPr>
+      <w:rPr>
+        <w:rFonts w:ascii="Symbol" w:hAnsi="Symbol" w:cs="Symbol" w:hint="default"/>
+        <w:sz w:val="24"/>
+        <w:b w:val="false"/>
+        <w:rFonts w:cs="OpenSymbol"/>
+      </w:rPr>
+    </w:lvl>
+    <w:lvl w:ilvl="6">
+      <w:start w:val="1"/>
+      <w:numFmt w:val="bullet"/>
+      <w:lvlText w:val=""/>
+      <w:lvlJc w:val="left"/>
+      <w:pPr>
+        <w:tabs>
+          <w:tab w:val="num" w:pos="4949"/>
+        </w:tabs>
+        <w:ind w:left="4949" w:hanging="283"/>
+      </w:pPr>
+      <w:rPr>
+        <w:rFonts w:ascii="Symbol" w:hAnsi="Symbol" w:cs="Symbol" w:hint="default"/>
+        <w:sz w:val="24"/>
+        <w:b w:val="false"/>
+        <w:rFonts w:cs="OpenSymbol"/>
+      </w:rPr>
+    </w:lvl>
+    <w:lvl w:ilvl="7">
+      <w:start w:val="1"/>
+      <w:numFmt w:val="bullet"/>
+      <w:lvlText w:val=""/>
+      <w:lvlJc w:val="left"/>
+      <w:pPr>
+        <w:tabs>
+          <w:tab w:val="num" w:pos="5656"/>
+        </w:tabs>
+        <w:ind w:left="5656" w:hanging="283"/>
+      </w:pPr>
+      <w:rPr>
+        <w:rFonts w:ascii="Symbol" w:hAnsi="Symbol" w:cs="Symbol" w:hint="default"/>
+        <w:sz w:val="24"/>
+        <w:b w:val="false"/>
+        <w:rFonts w:cs="OpenSymbol"/>
+      </w:rPr>
+    </w:lvl>
+    <w:lvl w:ilvl="8">
+      <w:start w:val="1"/>
+      <w:numFmt w:val="bullet"/>
+      <w:lvlText w:val=""/>
+      <w:lvlJc w:val="left"/>
+      <w:pPr>
+        <w:tabs>
+          <w:tab w:val="num" w:pos="6363"/>
+        </w:tabs>
+        <w:ind w:left="6363" w:hanging="283"/>
+      </w:pPr>
+      <w:rPr>
+        <w:rFonts w:ascii="Symbol" w:hAnsi="Symbol" w:cs="Symbol" w:hint="default"/>
+        <w:sz w:val="24"/>
+        <w:b w:val="false"/>
+        <w:rFonts w:cs="OpenSymbol"/>
+      </w:rPr>
+    </w:lvl>
+  </w:abstractNum>
+  <w:abstractNum w:abstractNumId="3">
+    <w:lvl w:ilvl="0">
+      <w:start w:val="1"/>
+      <w:numFmt w:val="decimal"/>
+      <w:lvlText w:val="%1."/>
+      <w:lvlJc w:val="left"/>
+      <w:pPr>
+        <w:tabs>
+          <w:tab w:val="num" w:pos="360"/>
+        </w:tabs>
+        <w:ind w:left="360" w:hanging="360"/>
+      </w:pPr>
+    </w:lvl>
+    <w:lvl w:ilvl="1">
+      <w:start w:val="1"/>
+      <w:numFmt w:val="decimal"/>
+      <w:lvlText w:val="%2."/>
+      <w:lvlJc w:val="left"/>
+      <w:pPr>
+        <w:tabs>
+          <w:tab w:val="num" w:pos="720"/>
+        </w:tabs>
+        <w:ind w:left="720" w:hanging="360"/>
+      </w:pPr>
+    </w:lvl>
+    <w:lvl w:ilvl="2">
+      <w:start w:val="1"/>
+      <w:numFmt w:val="decimal"/>
+      <w:lvlText w:val="%3."/>
+      <w:lvlJc w:val="left"/>
+      <w:pPr>
+        <w:tabs>
+          <w:tab w:val="num" w:pos="1080"/>
+        </w:tabs>
+        <w:ind w:left="1080" w:hanging="360"/>
+      </w:pPr>
+    </w:lvl>
+    <w:lvl w:ilvl="3">
+      <w:start w:val="1"/>
+      <w:numFmt w:val="decimal"/>
+      <w:lvlText w:val="%4."/>
+      <w:lvlJc w:val="left"/>
+      <w:pPr>
+        <w:tabs>
+          <w:tab w:val="num" w:pos="1440"/>
+        </w:tabs>
+        <w:ind w:left="1440" w:hanging="360"/>
+      </w:pPr>
+    </w:lvl>
+    <w:lvl w:ilvl="4">
+      <w:start w:val="1"/>
+      <w:numFmt w:val="decimal"/>
+      <w:lvlText w:val="%5."/>
+      <w:lvlJc w:val="left"/>
+      <w:pPr>
+        <w:tabs>
+          <w:tab w:val="num" w:pos="1800"/>
+        </w:tabs>
+        <w:ind w:left="1800" w:hanging="360"/>
+      </w:pPr>
+    </w:lvl>
+    <w:lvl w:ilvl="5">
+      <w:start w:val="1"/>
+      <w:numFmt w:val="decimal"/>
+      <w:lvlText w:val="%6."/>
+      <w:lvlJc w:val="left"/>
+      <w:pPr>
+        <w:tabs>
+          <w:tab w:val="num" w:pos="2160"/>
+        </w:tabs>
+        <w:ind w:left="2160" w:hanging="360"/>
+      </w:pPr>
+    </w:lvl>
+    <w:lvl w:ilvl="6">
+      <w:start w:val="1"/>
+      <w:numFmt w:val="decimal"/>
+      <w:lvlText w:val="%7."/>
+      <w:lvlJc w:val="left"/>
+      <w:pPr>
+        <w:tabs>
+          <w:tab w:val="num" w:pos="2520"/>
+        </w:tabs>
+        <w:ind w:left="2520" w:hanging="360"/>
+      </w:pPr>
+    </w:lvl>
+    <w:lvl w:ilvl="7">
+      <w:start w:val="1"/>
+      <w:numFmt w:val="decimal"/>
+      <w:lvlText w:val="%8."/>
+      <w:lvlJc w:val="left"/>
+      <w:pPr>
+        <w:tabs>
+          <w:tab w:val="num" w:pos="2880"/>
+        </w:tabs>
+        <w:ind w:left="2880" w:hanging="360"/>
+      </w:pPr>
+    </w:lvl>
+    <w:lvl w:ilvl="8">
+      <w:start w:val="1"/>
+      <w:numFmt w:val="decimal"/>
+      <w:lvlText w:val="%9."/>
+      <w:lvlJc w:val="left"/>
+      <w:pPr>
+        <w:tabs>
+          <w:tab w:val="num" w:pos="3240"/>
+        </w:tabs>
+        <w:ind w:left="3240" w:hanging="360"/>
+      </w:pPr>
+    </w:lvl>
+  </w:abstractNum>
+  <w:abstractNum w:abstractNumId="4">
+    <w:lvl w:ilvl="0">
+      <w:start w:val="1"/>
+      <w:numFmt w:val="none"/>
+      <w:suff w:val="nothing"/>
+      <w:lvlText w:val=""/>
+      <w:lvlJc w:val="left"/>
+      <w:pPr>
         <w:tabs>
           <w:tab w:val="num" w:pos="432"/>
         </w:tabs>
@@ -2783,272 +2983,6 @@
         </w:tabs>
         <w:ind w:left="1584" w:hanging="1584"/>
       </w:pPr>
-    </w:lvl>
-  </w:abstractNum>
-  <w:abstractNum w:abstractNumId="2">
-    <w:lvl w:ilvl="0">
-      <w:start w:val="1"/>
-      <w:numFmt w:val="bullet"/>
-      <w:suff w:val="nothing"/>
-      <w:lvlText w:val=""/>
-      <w:lvlJc w:val="left"/>
-      <w:pPr>
-        <w:tabs>
-          <w:tab w:val="num" w:pos="97"/>
-        </w:tabs>
-        <w:ind w:left="97" w:hanging="0"/>
-      </w:pPr>
-      <w:rPr>
-        <w:rFonts w:ascii="Symbol" w:hAnsi="Symbol" w:cs="Symbol" w:hint="default"/>
-        <w:rFonts w:cs="OpenSymbol"/>
-      </w:rPr>
-    </w:lvl>
-    <w:lvl w:ilvl="1">
-      <w:start w:val="1"/>
-      <w:numFmt w:val="bullet"/>
-      <w:lvlText w:val=""/>
-      <w:lvlJc w:val="left"/>
-      <w:pPr>
-        <w:tabs>
-          <w:tab w:val="num" w:pos="1414"/>
-        </w:tabs>
-        <w:ind w:left="1414" w:hanging="283"/>
-      </w:pPr>
-      <w:rPr>
-        <w:rFonts w:ascii="Symbol" w:hAnsi="Symbol" w:cs="Symbol" w:hint="default"/>
-        <w:rFonts w:cs="OpenSymbol"/>
-      </w:rPr>
-    </w:lvl>
-    <w:lvl w:ilvl="2">
-      <w:start w:val="1"/>
-      <w:numFmt w:val="bullet"/>
-      <w:lvlText w:val=""/>
-      <w:lvlJc w:val="left"/>
-      <w:pPr>
-        <w:tabs>
-          <w:tab w:val="num" w:pos="2121"/>
-        </w:tabs>
-        <w:ind w:left="2121" w:hanging="283"/>
-      </w:pPr>
-      <w:rPr>
-        <w:rFonts w:ascii="Symbol" w:hAnsi="Symbol" w:cs="Symbol" w:hint="default"/>
-        <w:rFonts w:cs="OpenSymbol"/>
-      </w:rPr>
-    </w:lvl>
-    <w:lvl w:ilvl="3">
-      <w:start w:val="1"/>
-      <w:numFmt w:val="bullet"/>
-      <w:lvlText w:val=""/>
-      <w:lvlJc w:val="left"/>
-      <w:pPr>
-        <w:tabs>
-          <w:tab w:val="num" w:pos="2828"/>
-        </w:tabs>
-        <w:ind w:left="2828" w:hanging="283"/>
-      </w:pPr>
-      <w:rPr>
-        <w:rFonts w:ascii="Symbol" w:hAnsi="Symbol" w:cs="Symbol" w:hint="default"/>
-        <w:rFonts w:cs="OpenSymbol"/>
-      </w:rPr>
-    </w:lvl>
-    <w:lvl w:ilvl="4">
-      <w:start w:val="1"/>
-      <w:numFmt w:val="bullet"/>
-      <w:lvlText w:val=""/>
-      <w:lvlJc w:val="left"/>
-      <w:pPr>
-        <w:tabs>
-          <w:tab w:val="num" w:pos="3535"/>
-        </w:tabs>
-        <w:ind w:left="3535" w:hanging="283"/>
-      </w:pPr>
-      <w:rPr>
-        <w:rFonts w:ascii="Symbol" w:hAnsi="Symbol" w:cs="Symbol" w:hint="default"/>
-        <w:rFonts w:cs="OpenSymbol"/>
-      </w:rPr>
-    </w:lvl>
-    <w:lvl w:ilvl="5">
-      <w:start w:val="1"/>
-      <w:numFmt w:val="bullet"/>
-      <w:lvlText w:val=""/>
-      <w:lvlJc w:val="left"/>
-      <w:pPr>
-        <w:tabs>
-          <w:tab w:val="num" w:pos="4242"/>
-        </w:tabs>
-        <w:ind w:left="4242" w:hanging="283"/>
-      </w:pPr>
-      <w:rPr>
-        <w:rFonts w:ascii="Symbol" w:hAnsi="Symbol" w:cs="Symbol" w:hint="default"/>
-        <w:rFonts w:cs="OpenSymbol"/>
-      </w:rPr>
-    </w:lvl>
-    <w:lvl w:ilvl="6">
-      <w:start w:val="1"/>
-      <w:numFmt w:val="bullet"/>
-      <w:lvlText w:val=""/>
-      <w:lvlJc w:val="left"/>
-      <w:pPr>
-        <w:tabs>
-          <w:tab w:val="num" w:pos="4949"/>
-        </w:tabs>
-        <w:ind w:left="4949" w:hanging="283"/>
-      </w:pPr>
-      <w:rPr>
-        <w:rFonts w:ascii="Symbol" w:hAnsi="Symbol" w:cs="Symbol" w:hint="default"/>
-        <w:rFonts w:cs="OpenSymbol"/>
-      </w:rPr>
-    </w:lvl>
-    <w:lvl w:ilvl="7">
-      <w:start w:val="1"/>
-      <w:numFmt w:val="bullet"/>
-      <w:lvlText w:val=""/>
-      <w:lvlJc w:val="left"/>
-      <w:pPr>
-        <w:tabs>
-          <w:tab w:val="num" w:pos="5656"/>
-        </w:tabs>
-        <w:ind w:left="5656" w:hanging="283"/>
-      </w:pPr>
-      <w:rPr>
-        <w:rFonts w:ascii="Symbol" w:hAnsi="Symbol" w:cs="Symbol" w:hint="default"/>
-        <w:rFonts w:cs="OpenSymbol"/>
-      </w:rPr>
-    </w:lvl>
-    <w:lvl w:ilvl="8">
-      <w:start w:val="1"/>
-      <w:numFmt w:val="bullet"/>
-      <w:lvlText w:val=""/>
-      <w:lvlJc w:val="left"/>
-      <w:pPr>
-        <w:tabs>
-          <w:tab w:val="num" w:pos="6363"/>
-        </w:tabs>
-        <w:ind w:left="6363" w:hanging="283"/>
-      </w:pPr>
-      <w:rPr>
-        <w:rFonts w:ascii="Symbol" w:hAnsi="Symbol" w:cs="Symbol" w:hint="default"/>
-        <w:rFonts w:cs="OpenSymbol"/>
-      </w:rPr>
-    </w:lvl>
-  </w:abstractNum>
-  <w:abstractNum w:abstractNumId="3">
-    <w:lvl w:ilvl="0">
-      <w:start w:val="1"/>
-      <w:numFmt w:val="decimal"/>
-      <w:lvlText w:val="%1."/>
-      <w:lvlJc w:val="left"/>
-      <w:pPr>
-        <w:tabs>
-          <w:tab w:val="num" w:pos="720"/>
-        </w:tabs>
-        <w:ind w:left="720" w:hanging="360"/>
-      </w:pPr>
-      <w:rPr/>
-    </w:lvl>
-    <w:lvl w:ilvl="1">
-      <w:start w:val="1"/>
-      <w:numFmt w:val="decimal"/>
-      <w:lvlText w:val="%2."/>
-      <w:lvlJc w:val="left"/>
-      <w:pPr>
-        <w:tabs>
-          <w:tab w:val="num" w:pos="1080"/>
-        </w:tabs>
-        <w:ind w:left="1080" w:hanging="360"/>
-      </w:pPr>
-      <w:rPr/>
-    </w:lvl>
-    <w:lvl w:ilvl="2">
-      <w:start w:val="1"/>
-      <w:numFmt w:val="decimal"/>
-      <w:lvlText w:val="%3."/>
-      <w:lvlJc w:val="left"/>
-      <w:pPr>
-        <w:tabs>
-          <w:tab w:val="num" w:pos="1440"/>
-        </w:tabs>
-        <w:ind w:left="1440" w:hanging="360"/>
-      </w:pPr>
-      <w:rPr/>
-    </w:lvl>
-    <w:lvl w:ilvl="3">
-      <w:start w:val="1"/>
-      <w:numFmt w:val="decimal"/>
-      <w:lvlText w:val="%4."/>
-      <w:lvlJc w:val="left"/>
-      <w:pPr>
-        <w:tabs>
-          <w:tab w:val="num" w:pos="1800"/>
-        </w:tabs>
-        <w:ind w:left="1800" w:hanging="360"/>
-      </w:pPr>
-      <w:rPr/>
-    </w:lvl>
-    <w:lvl w:ilvl="4">
-      <w:start w:val="1"/>
-      <w:numFmt w:val="decimal"/>
-      <w:lvlText w:val="%5."/>
-      <w:lvlJc w:val="left"/>
-      <w:pPr>
-        <w:tabs>
-          <w:tab w:val="num" w:pos="2160"/>
-        </w:tabs>
-        <w:ind w:left="2160" w:hanging="360"/>
-      </w:pPr>
-      <w:rPr/>
-    </w:lvl>
-    <w:lvl w:ilvl="5">
-      <w:start w:val="1"/>
-      <w:numFmt w:val="decimal"/>
-      <w:lvlText w:val="%6."/>
-      <w:lvlJc w:val="left"/>
-      <w:pPr>
-        <w:tabs>
-          <w:tab w:val="num" w:pos="2520"/>
-        </w:tabs>
-        <w:ind w:left="2520" w:hanging="360"/>
-      </w:pPr>
-      <w:rPr/>
-    </w:lvl>
-    <w:lvl w:ilvl="6">
-      <w:start w:val="1"/>
-      <w:numFmt w:val="decimal"/>
-      <w:lvlText w:val="%7."/>
-      <w:lvlJc w:val="left"/>
-      <w:pPr>
-        <w:tabs>
-          <w:tab w:val="num" w:pos="2880"/>
-        </w:tabs>
-        <w:ind w:left="2880" w:hanging="360"/>
-      </w:pPr>
-      <w:rPr/>
-    </w:lvl>
-    <w:lvl w:ilvl="7">
-      <w:start w:val="1"/>
-      <w:numFmt w:val="decimal"/>
-      <w:lvlText w:val="%8."/>
-      <w:lvlJc w:val="left"/>
-      <w:pPr>
-        <w:tabs>
-          <w:tab w:val="num" w:pos="3240"/>
-        </w:tabs>
-        <w:ind w:left="3240" w:hanging="360"/>
-      </w:pPr>
-      <w:rPr/>
-    </w:lvl>
-    <w:lvl w:ilvl="8">
-      <w:start w:val="1"/>
-      <w:numFmt w:val="decimal"/>
-      <w:lvlText w:val="%9."/>
-      <w:lvlJc w:val="left"/>
-      <w:pPr>
-        <w:tabs>
-          <w:tab w:val="num" w:pos="3600"/>
-        </w:tabs>
-        <w:ind w:left="3600" w:hanging="360"/>
-      </w:pPr>
-      <w:rPr/>
     </w:lvl>
   </w:abstractNum>
   <w:num w:numId="1">
@@ -3060,6 +2994,9 @@
   <w:num w:numId="3">
     <w:abstractNumId w:val="3"/>
   </w:num>
+  <w:num w:numId="4">
+    <w:abstractNumId w:val="4"/>
+  </w:num>
 </w:numbering>
 </file>
 
@@ -3069,7 +3006,6 @@
     <w:rPrDefault>
       <w:rPr>
         <w:rFonts w:ascii="Liberation Serif" w:hAnsi="Liberation Serif" w:eastAsia="Arial Unicode MS" w:cs="Arial Unicode MS"/>
-        <w:sz w:val="24"/>
         <w:szCs w:val="24"/>
         <w:lang w:val="da-DK" w:eastAsia="zh-CN" w:bidi="hi-IN"/>
       </w:rPr>
@@ -3083,14 +3019,13 @@
     <w:qFormat/>
     <w:pPr>
       <w:widowControl w:val="false"/>
-      <w:kinsoku w:val="true"/>
-      <w:overflowPunct w:val="true"/>
-      <w:autoSpaceDE w:val="true"/>
+      <w:overflowPunct w:val="false"/>
       <w:bidi w:val="0"/>
+      <w:jc w:val="left"/>
     </w:pPr>
     <w:rPr>
       <w:rFonts w:ascii="Liberation Serif" w:hAnsi="Liberation Serif" w:eastAsia="Arial Unicode MS" w:cs="Arial Unicode MS"/>
-      <w:color w:val="auto"/>
+      <w:color w:val="00000A"/>
       <w:sz w:val="24"/>
       <w:szCs w:val="24"/>
       <w:lang w:val="da-DK" w:eastAsia="zh-CN" w:bidi="hi-IN"/>
@@ -3099,15 +3034,9 @@
   <w:style w:type="paragraph" w:styleId="Heading1">
     <w:name w:val="Heading 1"/>
     <w:basedOn w:val="Heading"/>
-    <w:next w:val="TextBody"/>
     <w:qFormat/>
     <w:pPr>
-      <w:numPr>
-        <w:ilvl w:val="0"/>
-        <w:numId w:val="1"/>
-      </w:numPr>
       <w:spacing w:before="240" w:after="120"/>
-      <w:outlineLvl w:val="0"/>
       <w:outlineLvl w:val="0"/>
     </w:pPr>
     <w:rPr>
@@ -3120,15 +3049,9 @@
   <w:style w:type="paragraph" w:styleId="Heading2">
     <w:name w:val="Heading 2"/>
     <w:basedOn w:val="Heading"/>
-    <w:next w:val="TextBody"/>
     <w:qFormat/>
     <w:pPr>
-      <w:numPr>
-        <w:ilvl w:val="1"/>
-        <w:numId w:val="1"/>
-      </w:numPr>
       <w:spacing w:before="200" w:after="120"/>
-      <w:outlineLvl w:val="1"/>
       <w:outlineLvl w:val="1"/>
     </w:pPr>
     <w:rPr>
@@ -3141,15 +3064,9 @@
   <w:style w:type="paragraph" w:styleId="Heading3">
     <w:name w:val="Heading 3"/>
     <w:basedOn w:val="Heading"/>
-    <w:next w:val="TextBody"/>
     <w:qFormat/>
     <w:pPr>
-      <w:numPr>
-        <w:ilvl w:val="2"/>
-        <w:numId w:val="1"/>
-      </w:numPr>
       <w:spacing w:before="140" w:after="120"/>
-      <w:outlineLvl w:val="2"/>
       <w:outlineLvl w:val="2"/>
     </w:pPr>
     <w:rPr>
@@ -3185,6 +3102,15 @@
     <w:name w:val="Numbering Symbols"/>
     <w:qFormat/>
     <w:rPr/>
+  </w:style>
+  <w:style w:type="character" w:styleId="ListLabel1">
+    <w:name w:val="ListLabel 1"/>
+    <w:qFormat/>
+    <w:rPr>
+      <w:rFonts w:ascii="Trebuchet MS;sans-serif" w:hAnsi="Trebuchet MS;sans-serif" w:cs="OpenSymbol"/>
+      <w:b w:val="false"/>
+      <w:sz w:val="24"/>
+    </w:rPr>
   </w:style>
   <w:style w:type="paragraph" w:styleId="Heading">
     <w:name w:val="Heading"/>
@@ -3252,7 +3178,6 @@
   <w:style w:type="paragraph" w:styleId="Title">
     <w:name w:val="Title"/>
     <w:basedOn w:val="Heading"/>
-    <w:next w:val="TextBody"/>
     <w:qFormat/>
     <w:pPr>
       <w:jc w:val="center"/>
@@ -3267,7 +3192,6 @@
   <w:style w:type="paragraph" w:styleId="Subtitle">
     <w:name w:val="Subtitle"/>
     <w:basedOn w:val="Heading"/>
-    <w:next w:val="TextBody"/>
     <w:qFormat/>
     <w:pPr>
       <w:spacing w:before="60" w:after="120"/>

</xml_diff>